<commit_message>
pdfs for cover letter and disclosure statement: SUBMITTED!
</commit_message>
<xml_diff>
--- a/Paper/Submission/AEJMacro/Disclosure Statement ESC.docx
+++ b/Paper/Submission/AEJMacro/Disclosure Statement ESC.docx
@@ -25,18 +25,19 @@
       <w:r>
         <w:t xml:space="preserve"> and </w:t>
       </w:r>
-      <w:proofErr w:type="spellStart"/>
-      <w:r>
-        <w:t>Consitution</w:t>
-      </w:r>
-      <w:proofErr w:type="spellEnd"/>
+      <w:r>
+        <w:t>Constitution</w:t>
+      </w:r>
       <w:r>
         <w:t xml:space="preserve"> Ave. NW</w:t>
       </w:r>
     </w:p>
     <w:p>
       <w:r>
-        <w:t>DC 20018</w:t>
+        <w:t>DC 20</w:t>
+      </w:r>
+      <w:r>
+        <w:t>551</w:t>
       </w:r>
     </w:p>
     <w:p/>
@@ -75,10 +76,13 @@
         <w:pStyle w:val="Opstilling-tal"/>
       </w:pPr>
       <w:r>
-        <w:t xml:space="preserve">This work was made during my </w:t>
-      </w:r>
-      <w:r>
-        <w:t xml:space="preserve">time as a PhD student at Johns Hopkins, as a visiting scholar to </w:t>
+        <w:t xml:space="preserve">This work was made during my time </w:t>
+      </w:r>
+      <w:r>
+        <w:t xml:space="preserve">employed at the Federal Reserve Board, as well as during my time </w:t>
+      </w:r>
+      <w:r>
+        <w:t xml:space="preserve">as a visiting scholar to </w:t>
       </w:r>
       <w:proofErr w:type="spellStart"/>
       <w:r>
@@ -94,10 +98,19 @@
       </w:r>
       <w:proofErr w:type="spellEnd"/>
       <w:r>
-        <w:t>, and while employed at the Federal Reserve Board.</w:t>
-      </w:r>
-      <w:r>
-        <w:t xml:space="preserve"> Viewpoints and conclusions stated in this paper are my own and do not necessarily represent those of </w:t>
+        <w:t xml:space="preserve">, </w:t>
+      </w:r>
+      <w:r>
+        <w:t xml:space="preserve">and </w:t>
+      </w:r>
+      <w:r>
+        <w:t>at Johns Hopkins</w:t>
+      </w:r>
+      <w:r>
+        <w:t xml:space="preserve"> University</w:t>
+      </w:r>
+      <w:r>
+        <w:t xml:space="preserve">. Viewpoints and conclusions stated in this paper are my own and do not necessarily represent those of </w:t>
       </w:r>
       <w:proofErr w:type="spellStart"/>
       <w:r>
@@ -113,10 +126,7 @@
       </w:r>
       <w:proofErr w:type="spellEnd"/>
       <w:r>
-        <w:t xml:space="preserve"> or the Federal Reserve Board</w:t>
-      </w:r>
-      <w:r>
-        <w:t>. I have not received other financial support for this particular research.</w:t>
+        <w:t xml:space="preserve"> or the Federal Reserve Board. I have not received other financial support for this particular research.</w:t>
       </w:r>
     </w:p>
     <w:p>
@@ -132,13 +142,7 @@
         <w:pStyle w:val="Opstilling-tal"/>
       </w:pPr>
       <w:r>
-        <w:t>I have not had any paid or unpaid positions at relevant non-profit organizations or profit-making entities. Apart from my position</w:t>
-      </w:r>
-      <w:r>
-        <w:t>s</w:t>
-      </w:r>
-      <w:r>
-        <w:t xml:space="preserve"> at </w:t>
+        <w:t xml:space="preserve">I have not had any paid or unpaid positions at relevant non-profit organizations or profit-making entities. Apart from my positions at </w:t>
       </w:r>
       <w:proofErr w:type="spellStart"/>
       <w:r>
@@ -154,24 +158,13 @@
       </w:r>
       <w:proofErr w:type="spellEnd"/>
       <w:r>
-        <w:t xml:space="preserve"> and the Federal </w:t>
-      </w:r>
-      <w:proofErr w:type="spellStart"/>
-      <w:r>
-        <w:t>Reseve</w:t>
-      </w:r>
-      <w:proofErr w:type="spellEnd"/>
-      <w:r>
-        <w:t xml:space="preserve"> Board</w:t>
-      </w:r>
-      <w:r>
-        <w:t xml:space="preserve">, I </w:t>
-      </w:r>
-      <w:r>
-        <w:t>have been a teaching assistant at Johns Hopkins</w:t>
-      </w:r>
-      <w:r>
-        <w:t>.</w:t>
+        <w:t xml:space="preserve"> and the Federal Rese</w:t>
+      </w:r>
+      <w:r>
+        <w:t>r</w:t>
+      </w:r>
+      <w:r>
+        <w:t>ve Board, I have been a teaching assistant at Johns Hopkins.</w:t>
       </w:r>
     </w:p>
     <w:p>
@@ -468,6 +461,7 @@
     <w:lsdException w:name="HTML Sample" w:semiHidden="1" w:unhideWhenUsed="1"/>
     <w:lsdException w:name="HTML Typewriter" w:semiHidden="1" w:unhideWhenUsed="1"/>
     <w:lsdException w:name="HTML Variable" w:semiHidden="1" w:unhideWhenUsed="1"/>
+    <w:lsdException w:name="Normal Table" w:semiHidden="1" w:unhideWhenUsed="1"/>
     <w:lsdException w:name="annotation subject" w:semiHidden="1" w:unhideWhenUsed="1"/>
     <w:lsdException w:name="No List" w:semiHidden="1" w:unhideWhenUsed="1"/>
     <w:lsdException w:name="Outline List 1" w:semiHidden="1" w:unhideWhenUsed="1"/>
@@ -513,9 +507,11 @@
     <w:lsdException w:name="Table Subtle 1" w:semiHidden="1" w:unhideWhenUsed="1"/>
     <w:lsdException w:name="Table Subtle 2" w:semiHidden="1" w:unhideWhenUsed="1"/>
     <w:lsdException w:name="Table Web 1" w:semiHidden="1" w:unhideWhenUsed="1"/>
+    <w:lsdException w:name="Table Web 2" w:semiHidden="1" w:unhideWhenUsed="1"/>
     <w:lsdException w:name="Table Web 3" w:semiHidden="1" w:unhideWhenUsed="1"/>
     <w:lsdException w:name="Balloon Text" w:semiHidden="1" w:unhideWhenUsed="1"/>
     <w:lsdException w:name="Table Grid" w:uiPriority="39"/>
+    <w:lsdException w:name="Table Theme" w:semiHidden="1" w:unhideWhenUsed="1"/>
     <w:lsdException w:name="Placeholder Text" w:semiHidden="1"/>
     <w:lsdException w:name="No Spacing" w:uiPriority="1" w:qFormat="1"/>
     <w:lsdException w:name="Light Shading" w:uiPriority="60"/>

</xml_diff>